<commit_message>
Notes about forClass and newInstance
</commit_message>
<xml_diff>
--- a/Intoduction.docx
+++ b/Intoduction.docx
@@ -3,7 +3,23 @@
 <w:document xmlns:wpc="http://schemas.microsoft.com/office/word/2010/wordprocessingCanvas" xmlns:cx="http://schemas.microsoft.com/office/drawing/2014/chartex" xmlns:cx1="http://schemas.microsoft.com/office/drawing/2015/9/8/chartex" xmlns:cx2="http://schemas.microsoft.com/office/drawing/2015/10/21/chartex" xmlns:cx3="http://schemas.microsoft.com/office/drawing/2016/5/9/chartex" xmlns:cx4="http://schemas.microsoft.com/office/drawing/2016/5/10/chartex" xmlns:cx5="http://schemas.microsoft.com/office/drawing/2016/5/11/chartex" xmlns:cx6="http://schemas.microsoft.com/office/drawing/2016/5/12/chartex" xmlns:cx7="http://schemas.microsoft.com/office/drawing/2016/5/13/chartex" xmlns:cx8="http://schemas.microsoft.com/office/drawing/2016/5/14/chartex" xmlns:mc="http://schemas.openxmlformats.org/markup-compatibility/2006" xmlns:aink="http://schemas.microsoft.com/office/drawing/2016/ink" xmlns:am3d="http://schemas.microsoft.com/office/drawing/2017/model3d" xmlns:o="urn:schemas-microsoft-com:office:office" xmlns:r="http://schemas.openxmlformats.org/officeDocument/2006/relationships" xmlns:m="http://schemas.openxmlformats.org/officeDocument/2006/math" xmlns:v="urn:schemas-microsoft-com:vml" xmlns:wp14="http://schemas.microsoft.com/office/word/2010/wordprocessingDrawing" xmlns:wp="http://schemas.openxmlformats.org/drawingml/2006/wordprocessingDrawing" xmlns:w10="urn:schemas-microsoft-com:office:word" xmlns:w="http://schemas.openxmlformats.org/wordprocessingml/2006/main" xmlns:w14="http://schemas.microsoft.com/office/word/2010/wordml" xmlns:w15="http://schemas.microsoft.com/office/word/2012/wordml" xmlns:w16cid="http://schemas.microsoft.com/office/word/2016/wordml/cid" xmlns:w16se="http://schemas.microsoft.com/office/word/2015/wordml/symex" xmlns:wpg="http://schemas.microsoft.com/office/word/2010/wordprocessingGroup" xmlns:wpi="http://schemas.microsoft.com/office/word/2010/wordprocessingInk" xmlns:wne="http://schemas.microsoft.com/office/word/2006/wordml" xmlns:wps="http://schemas.microsoft.com/office/word/2010/wordprocessingShape" mc:Ignorable="w14 w15 w16se w16cid wp14">
   <w:body>
     <w:p>
-      <w:bookmarkStart w:id="0" w:name="_GoBack"/>
+      <w:pPr>
+        <w:rPr>
+          <w:rFonts w:ascii="Times New Roman" w:hAnsi="Times New Roman" w:cs="Times New Roman"/>
+          <w:sz w:val="40"/>
+          <w:szCs w:val="40"/>
+        </w:rPr>
+      </w:pPr>
+      <w:r>
+        <w:rPr>
+          <w:rFonts w:ascii="Times New Roman" w:hAnsi="Times New Roman" w:cs="Times New Roman"/>
+          <w:sz w:val="40"/>
+          <w:szCs w:val="40"/>
+        </w:rPr>
+        <w:t>Introduction:</w:t>
+      </w:r>
+    </w:p>
+    <w:p>
       <w:r>
         <w:rPr>
           <w:noProof/>
@@ -24,7 +40,7 @@
                     <pic:cNvPicPr/>
                   </pic:nvPicPr>
                   <pic:blipFill>
-                    <a:blip r:embed="rId4">
+                    <a:blip r:embed="rId6">
                       <a:extLst>
                         <a:ext uri="{28A0092B-C50C-407E-A947-70E740481C1C}">
                           <a14:useLocalDpi xmlns:a14="http://schemas.microsoft.com/office/drawing/2010/main" val="0"/>
@@ -50,16 +66,1175 @@
           </wp:inline>
         </w:drawing>
       </w:r>
+    </w:p>
+    <w:p/>
+    <w:p>
+      <w:pPr>
+        <w:rPr>
+          <w:b/>
+        </w:rPr>
+      </w:pPr>
+      <w:r>
+        <w:rPr>
+          <w:rFonts w:ascii="Times New Roman" w:hAnsi="Times New Roman" w:cs="Times New Roman"/>
+          <w:b/>
+          <w:sz w:val="32"/>
+          <w:szCs w:val="32"/>
+        </w:rPr>
+        <w:t>Prerequisites</w:t>
+      </w:r>
+      <w:r>
+        <w:rPr>
+          <w:b/>
+        </w:rPr>
+        <w:t>:</w:t>
+      </w:r>
+    </w:p>
+    <w:p>
+      <w:pPr>
+        <w:pStyle w:val="ListParagraph"/>
+        <w:numPr>
+          <w:ilvl w:val="0"/>
+          <w:numId w:val="1"/>
+        </w:numPr>
+        <w:rPr>
+          <w:rFonts w:ascii="Times New Roman" w:hAnsi="Times New Roman" w:cs="Times New Roman"/>
+          <w:b/>
+          <w:sz w:val="36"/>
+          <w:szCs w:val="36"/>
+        </w:rPr>
+      </w:pPr>
+      <w:proofErr w:type="spellStart"/>
+      <w:proofErr w:type="gramStart"/>
+      <w:r>
+        <w:rPr>
+          <w:rFonts w:ascii="Times New Roman" w:hAnsi="Times New Roman" w:cs="Times New Roman"/>
+          <w:b/>
+          <w:sz w:val="36"/>
+          <w:szCs w:val="36"/>
+        </w:rPr>
+        <w:t>class.forname</w:t>
+      </w:r>
+      <w:proofErr w:type="spellEnd"/>
+      <w:proofErr w:type="gramEnd"/>
+      <w:r>
+        <w:rPr>
+          <w:rFonts w:ascii="Times New Roman" w:hAnsi="Times New Roman" w:cs="Times New Roman"/>
+          <w:b/>
+          <w:sz w:val="36"/>
+          <w:szCs w:val="36"/>
+        </w:rPr>
+        <w:t>(</w:t>
+      </w:r>
+      <w:r>
+        <w:rPr>
+          <w:rFonts w:ascii="Times New Roman" w:hAnsi="Times New Roman" w:cs="Times New Roman"/>
+          <w:b/>
+          <w:sz w:val="36"/>
+          <w:szCs w:val="36"/>
+        </w:rPr>
+        <w:t>“ &lt;input&gt;”</w:t>
+      </w:r>
+      <w:r>
+        <w:rPr>
+          <w:rFonts w:ascii="Times New Roman" w:hAnsi="Times New Roman" w:cs="Times New Roman"/>
+          <w:b/>
+          <w:sz w:val="36"/>
+          <w:szCs w:val="36"/>
+        </w:rPr>
+        <w:t xml:space="preserve">): </w:t>
+      </w:r>
+    </w:p>
+    <w:p>
+      <w:pPr>
+        <w:pStyle w:val="ListParagraph"/>
+        <w:numPr>
+          <w:ilvl w:val="0"/>
+          <w:numId w:val="2"/>
+        </w:numPr>
+        <w:rPr>
+          <w:rFonts w:ascii="Times New Roman" w:hAnsi="Times New Roman" w:cs="Times New Roman"/>
+          <w:sz w:val="28"/>
+          <w:szCs w:val="28"/>
+        </w:rPr>
+      </w:pPr>
+      <w:r>
+        <w:rPr>
+          <w:rFonts w:ascii="Times New Roman" w:hAnsi="Times New Roman" w:cs="Times New Roman"/>
+          <w:sz w:val="28"/>
+          <w:szCs w:val="28"/>
+        </w:rPr>
+        <w:t xml:space="preserve">prototype: public static Class </w:t>
+      </w:r>
+      <w:proofErr w:type="spellStart"/>
+      <w:proofErr w:type="gramStart"/>
+      <w:r>
+        <w:rPr>
+          <w:rFonts w:ascii="Times New Roman" w:hAnsi="Times New Roman" w:cs="Times New Roman"/>
+          <w:sz w:val="28"/>
+          <w:szCs w:val="28"/>
+        </w:rPr>
+        <w:t>forName</w:t>
+      </w:r>
+      <w:proofErr w:type="spellEnd"/>
+      <w:r>
+        <w:rPr>
+          <w:rFonts w:ascii="Times New Roman" w:hAnsi="Times New Roman" w:cs="Times New Roman"/>
+          <w:sz w:val="28"/>
+          <w:szCs w:val="28"/>
+        </w:rPr>
+        <w:t>(</w:t>
+      </w:r>
+      <w:proofErr w:type="gramEnd"/>
+      <w:r>
+        <w:rPr>
+          <w:rFonts w:ascii="Times New Roman" w:hAnsi="Times New Roman" w:cs="Times New Roman"/>
+          <w:sz w:val="28"/>
+          <w:szCs w:val="28"/>
+        </w:rPr>
+        <w:t xml:space="preserve">String </w:t>
+      </w:r>
+      <w:proofErr w:type="spellStart"/>
+      <w:r>
+        <w:rPr>
+          <w:rFonts w:ascii="Times New Roman" w:hAnsi="Times New Roman" w:cs="Times New Roman"/>
+          <w:sz w:val="28"/>
+          <w:szCs w:val="28"/>
+        </w:rPr>
+        <w:t>class_name</w:t>
+      </w:r>
+      <w:proofErr w:type="spellEnd"/>
+      <w:r>
+        <w:rPr>
+          <w:rFonts w:ascii="Times New Roman" w:hAnsi="Times New Roman" w:cs="Times New Roman"/>
+          <w:sz w:val="28"/>
+          <w:szCs w:val="28"/>
+        </w:rPr>
+        <w:t xml:space="preserve">) throws </w:t>
+      </w:r>
+      <w:proofErr w:type="spellStart"/>
+      <w:r>
+        <w:rPr>
+          <w:rFonts w:ascii="Times New Roman" w:hAnsi="Times New Roman" w:cs="Times New Roman"/>
+          <w:sz w:val="28"/>
+          <w:szCs w:val="28"/>
+        </w:rPr>
+        <w:t>ClassNotFoundException</w:t>
+      </w:r>
+      <w:proofErr w:type="spellEnd"/>
+      <w:r>
+        <w:rPr>
+          <w:rFonts w:ascii="Times New Roman" w:hAnsi="Times New Roman" w:cs="Times New Roman"/>
+          <w:sz w:val="28"/>
+          <w:szCs w:val="28"/>
+        </w:rPr>
+        <w:t xml:space="preserve"> </w:t>
+      </w:r>
+    </w:p>
+    <w:p>
+      <w:pPr>
+        <w:pStyle w:val="ListParagraph"/>
+        <w:numPr>
+          <w:ilvl w:val="0"/>
+          <w:numId w:val="2"/>
+        </w:numPr>
+        <w:rPr>
+          <w:rFonts w:ascii="Times New Roman" w:hAnsi="Times New Roman" w:cs="Times New Roman"/>
+          <w:sz w:val="28"/>
+          <w:szCs w:val="28"/>
+        </w:rPr>
+      </w:pPr>
+      <w:r>
+        <w:rPr>
+          <w:rFonts w:ascii="Times New Roman" w:hAnsi="Times New Roman" w:cs="Times New Roman"/>
+          <w:sz w:val="28"/>
+          <w:szCs w:val="28"/>
+        </w:rPr>
+        <w:t>It will load class byte cod</w:t>
+      </w:r>
+      <w:r>
+        <w:rPr>
+          <w:rFonts w:ascii="Times New Roman" w:hAnsi="Times New Roman" w:cs="Times New Roman"/>
+          <w:sz w:val="28"/>
+          <w:szCs w:val="28"/>
+        </w:rPr>
+        <w:t>e to the memory without creating object for the respective class.</w:t>
+      </w:r>
+    </w:p>
+    <w:p>
+      <w:pPr>
+        <w:pStyle w:val="ListParagraph"/>
+        <w:numPr>
+          <w:ilvl w:val="0"/>
+          <w:numId w:val="2"/>
+        </w:numPr>
+        <w:rPr>
+          <w:rFonts w:ascii="Times New Roman" w:hAnsi="Times New Roman" w:cs="Times New Roman"/>
+          <w:sz w:val="28"/>
+          <w:szCs w:val="28"/>
+          <w:highlight w:val="green"/>
+        </w:rPr>
+      </w:pPr>
+      <w:r>
+        <w:rPr>
+          <w:rFonts w:ascii="Times New Roman" w:hAnsi="Times New Roman" w:cs="Times New Roman"/>
+          <w:sz w:val="28"/>
+          <w:szCs w:val="28"/>
+          <w:highlight w:val="green"/>
+        </w:rPr>
+        <w:t xml:space="preserve">Class c </w:t>
+      </w:r>
+      <w:proofErr w:type="gramStart"/>
+      <w:r>
+        <w:rPr>
+          <w:rFonts w:ascii="Times New Roman" w:hAnsi="Times New Roman" w:cs="Times New Roman"/>
+          <w:sz w:val="28"/>
+          <w:szCs w:val="28"/>
+          <w:highlight w:val="green"/>
+        </w:rPr>
+        <w:t xml:space="preserve">=  </w:t>
+      </w:r>
+      <w:proofErr w:type="spellStart"/>
+      <w:r>
+        <w:rPr>
+          <w:rFonts w:ascii="Times New Roman" w:hAnsi="Times New Roman" w:cs="Times New Roman"/>
+          <w:sz w:val="28"/>
+          <w:szCs w:val="28"/>
+          <w:highlight w:val="green"/>
+        </w:rPr>
+        <w:t>Class.forName</w:t>
+      </w:r>
+      <w:proofErr w:type="spellEnd"/>
+      <w:proofErr w:type="gramEnd"/>
+      <w:r>
+        <w:rPr>
+          <w:rFonts w:ascii="Times New Roman" w:hAnsi="Times New Roman" w:cs="Times New Roman"/>
+          <w:sz w:val="28"/>
+          <w:szCs w:val="28"/>
+          <w:highlight w:val="green"/>
+        </w:rPr>
+        <w:t>("</w:t>
+      </w:r>
+      <w:proofErr w:type="spellStart"/>
+      <w:r>
+        <w:rPr>
+          <w:rFonts w:ascii="Times New Roman" w:hAnsi="Times New Roman" w:cs="Times New Roman"/>
+          <w:sz w:val="28"/>
+          <w:szCs w:val="28"/>
+          <w:highlight w:val="green"/>
+        </w:rPr>
+        <w:t>com.require.forNameClass</w:t>
+      </w:r>
+      <w:proofErr w:type="spellEnd"/>
+      <w:r>
+        <w:rPr>
+          <w:rFonts w:ascii="Times New Roman" w:hAnsi="Times New Roman" w:cs="Times New Roman"/>
+          <w:sz w:val="28"/>
+          <w:szCs w:val="28"/>
+          <w:highlight w:val="green"/>
+        </w:rPr>
+        <w:t>");</w:t>
+      </w:r>
+    </w:p>
+    <w:p>
+      <w:pPr>
+        <w:pStyle w:val="ListParagraph"/>
+        <w:numPr>
+          <w:ilvl w:val="0"/>
+          <w:numId w:val="2"/>
+        </w:numPr>
+        <w:rPr>
+          <w:rFonts w:ascii="Times New Roman" w:hAnsi="Times New Roman" w:cs="Times New Roman"/>
+          <w:sz w:val="28"/>
+          <w:szCs w:val="28"/>
+        </w:rPr>
+      </w:pPr>
+      <w:r>
+        <w:rPr>
+          <w:rFonts w:ascii="Times New Roman" w:hAnsi="Times New Roman" w:cs="Times New Roman"/>
+          <w:sz w:val="28"/>
+          <w:szCs w:val="28"/>
+        </w:rPr>
+        <w:t xml:space="preserve">JVM will check for path in current directory, java libraries and location provided by </w:t>
+      </w:r>
+      <w:proofErr w:type="spellStart"/>
+      <w:r>
+        <w:rPr>
+          <w:rFonts w:ascii="Times New Roman" w:hAnsi="Times New Roman" w:cs="Times New Roman"/>
+          <w:sz w:val="28"/>
+          <w:szCs w:val="28"/>
+        </w:rPr>
+        <w:t>classPath</w:t>
+      </w:r>
+      <w:proofErr w:type="spellEnd"/>
+      <w:r>
+        <w:rPr>
+          <w:rFonts w:ascii="Times New Roman" w:hAnsi="Times New Roman" w:cs="Times New Roman"/>
+          <w:sz w:val="28"/>
+          <w:szCs w:val="28"/>
+        </w:rPr>
+        <w:t xml:space="preserve"> variable, if not found JVM will throw </w:t>
+      </w:r>
+      <w:proofErr w:type="spellStart"/>
+      <w:r>
+        <w:rPr>
+          <w:rFonts w:ascii="Times New Roman" w:hAnsi="Times New Roman" w:cs="Times New Roman"/>
+          <w:sz w:val="28"/>
+          <w:szCs w:val="28"/>
+        </w:rPr>
+        <w:t>classCastException</w:t>
+      </w:r>
+      <w:proofErr w:type="spellEnd"/>
+      <w:r>
+        <w:rPr>
+          <w:rFonts w:ascii="Times New Roman" w:hAnsi="Times New Roman" w:cs="Times New Roman"/>
+          <w:sz w:val="28"/>
+          <w:szCs w:val="28"/>
+        </w:rPr>
+        <w:t>.</w:t>
+      </w:r>
+    </w:p>
+    <w:p>
+      <w:pPr>
+        <w:pStyle w:val="ListParagraph"/>
+        <w:numPr>
+          <w:ilvl w:val="0"/>
+          <w:numId w:val="2"/>
+        </w:numPr>
+        <w:rPr>
+          <w:rFonts w:ascii="Times New Roman" w:hAnsi="Times New Roman" w:cs="Times New Roman"/>
+          <w:sz w:val="28"/>
+          <w:szCs w:val="28"/>
+        </w:rPr>
+      </w:pPr>
+      <w:r>
+        <w:rPr>
+          <w:rFonts w:ascii="Times New Roman" w:hAnsi="Times New Roman" w:cs="Times New Roman"/>
+          <w:sz w:val="28"/>
+          <w:szCs w:val="28"/>
+        </w:rPr>
+        <w:t xml:space="preserve">So here JVM loads </w:t>
+      </w:r>
+      <w:proofErr w:type="spellStart"/>
+      <w:r>
+        <w:rPr>
+          <w:rFonts w:ascii="Times New Roman" w:hAnsi="Times New Roman" w:cs="Times New Roman"/>
+          <w:sz w:val="28"/>
+          <w:szCs w:val="28"/>
+        </w:rPr>
+        <w:t>forNameClass</w:t>
+      </w:r>
+      <w:proofErr w:type="spellEnd"/>
+      <w:r>
+        <w:rPr>
+          <w:rFonts w:ascii="Times New Roman" w:hAnsi="Times New Roman" w:cs="Times New Roman"/>
+          <w:sz w:val="28"/>
+          <w:szCs w:val="28"/>
+        </w:rPr>
+        <w:t xml:space="preserve"> byte code to the memory and then JVM every takes every details of that class and that information is stores as </w:t>
+      </w:r>
+      <w:proofErr w:type="spellStart"/>
+      <w:proofErr w:type="gramStart"/>
+      <w:r>
+        <w:rPr>
+          <w:rFonts w:ascii="Times New Roman" w:hAnsi="Times New Roman" w:cs="Times New Roman"/>
+          <w:sz w:val="28"/>
+          <w:szCs w:val="28"/>
+        </w:rPr>
+        <w:t>java.lang</w:t>
+      </w:r>
+      <w:proofErr w:type="gramEnd"/>
+      <w:r>
+        <w:rPr>
+          <w:rFonts w:ascii="Times New Roman" w:hAnsi="Times New Roman" w:cs="Times New Roman"/>
+          <w:sz w:val="28"/>
+          <w:szCs w:val="28"/>
+        </w:rPr>
+        <w:t>.Class</w:t>
+      </w:r>
+      <w:proofErr w:type="spellEnd"/>
+      <w:r>
+        <w:rPr>
+          <w:rFonts w:ascii="Times New Roman" w:hAnsi="Times New Roman" w:cs="Times New Roman"/>
+          <w:sz w:val="28"/>
+          <w:szCs w:val="28"/>
+        </w:rPr>
+        <w:t xml:space="preserve"> object in heap </w:t>
+      </w:r>
+      <w:proofErr w:type="spellStart"/>
+      <w:r>
+        <w:rPr>
+          <w:rFonts w:ascii="Times New Roman" w:hAnsi="Times New Roman" w:cs="Times New Roman"/>
+          <w:sz w:val="28"/>
+          <w:szCs w:val="28"/>
+        </w:rPr>
+        <w:t>memory.</w:t>
+      </w:r>
+      <w:r>
+        <w:rPr>
+          <w:rFonts w:ascii="Times New Roman" w:hAnsi="Times New Roman" w:cs="Times New Roman"/>
+          <w:sz w:val="28"/>
+          <w:szCs w:val="28"/>
+        </w:rPr>
+        <w:t>then</w:t>
+      </w:r>
+      <w:proofErr w:type="spellEnd"/>
+      <w:r>
+        <w:rPr>
+          <w:rFonts w:ascii="Times New Roman" w:hAnsi="Times New Roman" w:cs="Times New Roman"/>
+          <w:sz w:val="28"/>
+          <w:szCs w:val="28"/>
+        </w:rPr>
+        <w:t xml:space="preserve"> reference variable is stored in Class variable c.</w:t>
+      </w:r>
+      <w:r>
+        <w:rPr>
+          <w:rFonts w:ascii="Times New Roman" w:hAnsi="Times New Roman" w:cs="Times New Roman"/>
+          <w:sz w:val="28"/>
+          <w:szCs w:val="28"/>
+        </w:rPr>
+        <w:t xml:space="preserve"> </w:t>
+      </w:r>
+    </w:p>
+    <w:p>
+      <w:pPr>
+        <w:rPr>
+          <w:rFonts w:ascii="Times New Roman" w:hAnsi="Times New Roman" w:cs="Times New Roman"/>
+          <w:sz w:val="28"/>
+          <w:szCs w:val="28"/>
+        </w:rPr>
+      </w:pPr>
+    </w:p>
+    <w:p>
+      <w:pPr>
+        <w:pStyle w:val="ListParagraph"/>
+        <w:numPr>
+          <w:ilvl w:val="0"/>
+          <w:numId w:val="1"/>
+        </w:numPr>
+        <w:rPr>
+          <w:rFonts w:ascii="Times New Roman" w:hAnsi="Times New Roman" w:cs="Times New Roman"/>
+          <w:b/>
+          <w:sz w:val="36"/>
+          <w:szCs w:val="36"/>
+        </w:rPr>
+      </w:pPr>
+      <w:proofErr w:type="spellStart"/>
+      <w:proofErr w:type="gramStart"/>
+      <w:r>
+        <w:rPr>
+          <w:rFonts w:ascii="Times New Roman" w:hAnsi="Times New Roman" w:cs="Times New Roman"/>
+          <w:b/>
+          <w:sz w:val="36"/>
+          <w:szCs w:val="36"/>
+        </w:rPr>
+        <w:t>newInstance</w:t>
+      </w:r>
+      <w:proofErr w:type="spellEnd"/>
+      <w:r>
+        <w:rPr>
+          <w:rFonts w:ascii="Times New Roman" w:hAnsi="Times New Roman" w:cs="Times New Roman"/>
+          <w:b/>
+          <w:sz w:val="36"/>
+          <w:szCs w:val="36"/>
+        </w:rPr>
+        <w:t>(</w:t>
+      </w:r>
+      <w:proofErr w:type="gramEnd"/>
+      <w:r>
+        <w:rPr>
+          <w:rFonts w:ascii="Times New Roman" w:hAnsi="Times New Roman" w:cs="Times New Roman"/>
+          <w:b/>
+          <w:sz w:val="36"/>
+          <w:szCs w:val="36"/>
+        </w:rPr>
+        <w:t>):</w:t>
+      </w:r>
+    </w:p>
+    <w:p>
+      <w:pPr>
+        <w:pStyle w:val="ListParagraph"/>
+        <w:numPr>
+          <w:ilvl w:val="0"/>
+          <w:numId w:val="4"/>
+        </w:numPr>
+        <w:rPr>
+          <w:rFonts w:ascii="Times New Roman" w:hAnsi="Times New Roman" w:cs="Times New Roman"/>
+          <w:sz w:val="28"/>
+          <w:szCs w:val="28"/>
+        </w:rPr>
+      </w:pPr>
+      <w:proofErr w:type="spellStart"/>
+      <w:r>
+        <w:rPr>
+          <w:rFonts w:ascii="Times New Roman" w:hAnsi="Times New Roman" w:cs="Times New Roman"/>
+          <w:sz w:val="28"/>
+          <w:szCs w:val="28"/>
+        </w:rPr>
+        <w:t>prototyoe</w:t>
+      </w:r>
+      <w:proofErr w:type="spellEnd"/>
+      <w:r>
+        <w:rPr>
+          <w:rFonts w:ascii="Times New Roman" w:hAnsi="Times New Roman" w:cs="Times New Roman"/>
+          <w:sz w:val="28"/>
+          <w:szCs w:val="28"/>
+        </w:rPr>
+        <w:t xml:space="preserve">: public Object </w:t>
+      </w:r>
+      <w:proofErr w:type="spellStart"/>
+      <w:proofErr w:type="gramStart"/>
+      <w:r>
+        <w:rPr>
+          <w:rFonts w:ascii="Times New Roman" w:hAnsi="Times New Roman" w:cs="Times New Roman"/>
+          <w:sz w:val="28"/>
+          <w:szCs w:val="28"/>
+        </w:rPr>
+        <w:t>newInstance</w:t>
+      </w:r>
+      <w:proofErr w:type="spellEnd"/>
+      <w:r>
+        <w:rPr>
+          <w:rFonts w:ascii="Times New Roman" w:hAnsi="Times New Roman" w:cs="Times New Roman"/>
+          <w:sz w:val="28"/>
+          <w:szCs w:val="28"/>
+        </w:rPr>
+        <w:t>(</w:t>
+      </w:r>
+      <w:proofErr w:type="gramEnd"/>
+      <w:r>
+        <w:rPr>
+          <w:rFonts w:ascii="Times New Roman" w:hAnsi="Times New Roman" w:cs="Times New Roman"/>
+          <w:sz w:val="28"/>
+          <w:szCs w:val="28"/>
+        </w:rPr>
+        <w:t xml:space="preserve">) throws </w:t>
+      </w:r>
+      <w:proofErr w:type="spellStart"/>
+      <w:r>
+        <w:rPr>
+          <w:rFonts w:ascii="Times New Roman" w:hAnsi="Times New Roman" w:cs="Times New Roman"/>
+          <w:sz w:val="28"/>
+          <w:szCs w:val="28"/>
+        </w:rPr>
+        <w:t>InstantiationException</w:t>
+      </w:r>
+      <w:proofErr w:type="spellEnd"/>
+      <w:r>
+        <w:rPr>
+          <w:rFonts w:ascii="Times New Roman" w:hAnsi="Times New Roman" w:cs="Times New Roman"/>
+          <w:sz w:val="28"/>
+          <w:szCs w:val="28"/>
+        </w:rPr>
+        <w:t xml:space="preserve">, </w:t>
+      </w:r>
+      <w:proofErr w:type="spellStart"/>
+      <w:r>
+        <w:rPr>
+          <w:rFonts w:ascii="Times New Roman" w:hAnsi="Times New Roman" w:cs="Times New Roman"/>
+          <w:sz w:val="28"/>
+          <w:szCs w:val="28"/>
+        </w:rPr>
+        <w:t>IllegalAccessException</w:t>
+      </w:r>
+      <w:proofErr w:type="spellEnd"/>
+    </w:p>
+    <w:p>
+      <w:pPr>
+        <w:pStyle w:val="ListParagraph"/>
+        <w:numPr>
+          <w:ilvl w:val="0"/>
+          <w:numId w:val="4"/>
+        </w:numPr>
+        <w:rPr>
+          <w:rFonts w:ascii="Times New Roman" w:hAnsi="Times New Roman" w:cs="Times New Roman"/>
+          <w:sz w:val="28"/>
+          <w:szCs w:val="28"/>
+        </w:rPr>
+      </w:pPr>
+      <w:r>
+        <w:rPr>
+          <w:rFonts w:ascii="Times New Roman" w:hAnsi="Times New Roman" w:cs="Times New Roman"/>
+          <w:sz w:val="28"/>
+          <w:szCs w:val="28"/>
+        </w:rPr>
+        <w:t>It able to create an object for the loaded class.</w:t>
+      </w:r>
+    </w:p>
+    <w:p>
+      <w:pPr>
+        <w:pStyle w:val="ListParagraph"/>
+        <w:numPr>
+          <w:ilvl w:val="0"/>
+          <w:numId w:val="4"/>
+        </w:numPr>
+        <w:rPr>
+          <w:rFonts w:ascii="Times New Roman" w:hAnsi="Times New Roman" w:cs="Times New Roman"/>
+          <w:sz w:val="28"/>
+          <w:szCs w:val="28"/>
+          <w:highlight w:val="green"/>
+        </w:rPr>
+      </w:pPr>
+      <w:r>
+        <w:rPr>
+          <w:rFonts w:ascii="Times New Roman" w:hAnsi="Times New Roman" w:cs="Times New Roman"/>
+          <w:sz w:val="28"/>
+          <w:szCs w:val="28"/>
+          <w:highlight w:val="green"/>
+        </w:rPr>
+        <w:t xml:space="preserve">Object </w:t>
+      </w:r>
+      <w:proofErr w:type="spellStart"/>
+      <w:r>
+        <w:rPr>
+          <w:rFonts w:ascii="Times New Roman" w:hAnsi="Times New Roman" w:cs="Times New Roman"/>
+          <w:sz w:val="28"/>
+          <w:szCs w:val="28"/>
+          <w:highlight w:val="green"/>
+        </w:rPr>
+        <w:t>obj</w:t>
+      </w:r>
+      <w:proofErr w:type="spellEnd"/>
+      <w:r>
+        <w:rPr>
+          <w:rFonts w:ascii="Times New Roman" w:hAnsi="Times New Roman" w:cs="Times New Roman"/>
+          <w:sz w:val="28"/>
+          <w:szCs w:val="28"/>
+          <w:highlight w:val="green"/>
+        </w:rPr>
+        <w:t xml:space="preserve"> = </w:t>
+      </w:r>
+      <w:proofErr w:type="spellStart"/>
+      <w:proofErr w:type="gramStart"/>
+      <w:r>
+        <w:rPr>
+          <w:rFonts w:ascii="Times New Roman" w:hAnsi="Times New Roman" w:cs="Times New Roman"/>
+          <w:sz w:val="28"/>
+          <w:szCs w:val="28"/>
+          <w:highlight w:val="green"/>
+        </w:rPr>
+        <w:t>c.newInstance</w:t>
+      </w:r>
+      <w:proofErr w:type="spellEnd"/>
+      <w:proofErr w:type="gramEnd"/>
+      <w:r>
+        <w:rPr>
+          <w:rFonts w:ascii="Times New Roman" w:hAnsi="Times New Roman" w:cs="Times New Roman"/>
+          <w:sz w:val="28"/>
+          <w:szCs w:val="28"/>
+          <w:highlight w:val="green"/>
+        </w:rPr>
+        <w:t>();</w:t>
+      </w:r>
+    </w:p>
+    <w:p>
+      <w:pPr>
+        <w:pStyle w:val="ListParagraph"/>
+        <w:numPr>
+          <w:ilvl w:val="0"/>
+          <w:numId w:val="4"/>
+        </w:numPr>
+        <w:rPr>
+          <w:rFonts w:ascii="Times New Roman" w:hAnsi="Times New Roman" w:cs="Times New Roman"/>
+          <w:sz w:val="28"/>
+          <w:szCs w:val="28"/>
+        </w:rPr>
+      </w:pPr>
+      <w:r>
+        <w:rPr>
+          <w:rFonts w:ascii="Times New Roman" w:hAnsi="Times New Roman" w:cs="Times New Roman"/>
+          <w:sz w:val="28"/>
+          <w:szCs w:val="28"/>
+        </w:rPr>
+        <w:t xml:space="preserve">JVM will check for </w:t>
+      </w:r>
+      <w:r>
+        <w:rPr>
+          <w:rFonts w:ascii="Times New Roman" w:hAnsi="Times New Roman" w:cs="Times New Roman"/>
+          <w:sz w:val="28"/>
+          <w:szCs w:val="28"/>
+        </w:rPr>
+        <w:t>loaded class and in that it checks for Zero argument public constructor and creates object using it.</w:t>
+      </w:r>
+      <w:bookmarkStart w:id="0" w:name="_GoBack"/>
       <w:bookmarkEnd w:id="0"/>
+    </w:p>
+    <w:p>
+      <w:pPr>
+        <w:pStyle w:val="ListParagraph"/>
+        <w:rPr>
+          <w:rFonts w:ascii="Times New Roman" w:hAnsi="Times New Roman" w:cs="Times New Roman"/>
+          <w:sz w:val="28"/>
+          <w:szCs w:val="28"/>
+        </w:rPr>
+      </w:pPr>
+    </w:p>
+    <w:p>
+      <w:pPr>
+        <w:rPr>
+          <w:rFonts w:ascii="Times New Roman" w:hAnsi="Times New Roman" w:cs="Times New Roman"/>
+        </w:rPr>
+      </w:pPr>
+      <w:r>
+        <w:rPr>
+          <w:rFonts w:ascii="Times New Roman" w:hAnsi="Times New Roman" w:cs="Times New Roman"/>
+        </w:rPr>
+        <w:tab/>
+      </w:r>
     </w:p>
     <w:sectPr>
       <w:pgSz w:w="12240" w:h="15840"/>
-      <w:pgMar w:top="1440" w:right="1440" w:bottom="1440" w:left="1440" w:header="720" w:footer="720" w:gutter="0"/>
+      <w:pgMar w:top="720" w:right="720" w:bottom="720" w:left="720" w:header="720" w:footer="720" w:gutter="0"/>
       <w:cols w:space="720"/>
       <w:docGrid w:linePitch="360"/>
     </w:sectPr>
   </w:body>
 </w:document>
+</file>
+
+<file path=word/numbering.xml><?xml version="1.0" encoding="utf-8"?>
+<w:numbering xmlns:wpc="http://schemas.microsoft.com/office/word/2010/wordprocessingCanvas" xmlns:cx="http://schemas.microsoft.com/office/drawing/2014/chartex" xmlns:cx1="http://schemas.microsoft.com/office/drawing/2015/9/8/chartex" xmlns:cx2="http://schemas.microsoft.com/office/drawing/2015/10/21/chartex" xmlns:cx3="http://schemas.microsoft.com/office/drawing/2016/5/9/chartex" xmlns:cx4="http://schemas.microsoft.com/office/drawing/2016/5/10/chartex" xmlns:cx5="http://schemas.microsoft.com/office/drawing/2016/5/11/chartex" xmlns:cx6="http://schemas.microsoft.com/office/drawing/2016/5/12/chartex" xmlns:cx7="http://schemas.microsoft.com/office/drawing/2016/5/13/chartex" xmlns:cx8="http://schemas.microsoft.com/office/drawing/2016/5/14/chartex" xmlns:mc="http://schemas.openxmlformats.org/markup-compatibility/2006" xmlns:aink="http://schemas.microsoft.com/office/drawing/2016/ink" xmlns:am3d="http://schemas.microsoft.com/office/drawing/2017/model3d" xmlns:o="urn:schemas-microsoft-com:office:office" xmlns:r="http://schemas.openxmlformats.org/officeDocument/2006/relationships" xmlns:m="http://schemas.openxmlformats.org/officeDocument/2006/math" xmlns:v="urn:schemas-microsoft-com:vml" xmlns:wp14="http://schemas.microsoft.com/office/word/2010/wordprocessingDrawing" xmlns:wp="http://schemas.openxmlformats.org/drawingml/2006/wordprocessingDrawing" xmlns:w10="urn:schemas-microsoft-com:office:word" xmlns:w="http://schemas.openxmlformats.org/wordprocessingml/2006/main" xmlns:w14="http://schemas.microsoft.com/office/word/2010/wordml" xmlns:w15="http://schemas.microsoft.com/office/word/2012/wordml" xmlns:w16cid="http://schemas.microsoft.com/office/word/2016/wordml/cid" xmlns:w16se="http://schemas.microsoft.com/office/word/2015/wordml/symex" xmlns:wpg="http://schemas.microsoft.com/office/word/2010/wordprocessingGroup" xmlns:wpi="http://schemas.microsoft.com/office/word/2010/wordprocessingInk" xmlns:wne="http://schemas.microsoft.com/office/word/2006/wordml" xmlns:wps="http://schemas.microsoft.com/office/word/2010/wordprocessingShape" mc:Ignorable="w14 w15 w16se w16cid wp14">
+  <w:abstractNum w:abstractNumId="0" w15:restartNumberingAfterBreak="0">
+    <w:nsid w:val="22560650"/>
+    <w:multiLevelType w:val="hybridMultilevel"/>
+    <w:tmpl w:val="304075C8"/>
+    <w:lvl w:ilvl="0" w:tplc="04090001">
+      <w:start w:val="1"/>
+      <w:numFmt w:val="bullet"/>
+      <w:lvlText w:val=""/>
+      <w:lvlJc w:val="left"/>
+      <w:pPr>
+        <w:ind w:left="720" w:hanging="360"/>
+      </w:pPr>
+      <w:rPr>
+        <w:rFonts w:ascii="Symbol" w:hAnsi="Symbol" w:hint="default"/>
+      </w:rPr>
+    </w:lvl>
+    <w:lvl w:ilvl="1" w:tplc="04090003" w:tentative="1">
+      <w:start w:val="1"/>
+      <w:numFmt w:val="bullet"/>
+      <w:lvlText w:val="o"/>
+      <w:lvlJc w:val="left"/>
+      <w:pPr>
+        <w:ind w:left="1440" w:hanging="360"/>
+      </w:pPr>
+      <w:rPr>
+        <w:rFonts w:ascii="Courier New" w:hAnsi="Courier New" w:cs="Courier New" w:hint="default"/>
+      </w:rPr>
+    </w:lvl>
+    <w:lvl w:ilvl="2" w:tplc="04090005" w:tentative="1">
+      <w:start w:val="1"/>
+      <w:numFmt w:val="bullet"/>
+      <w:lvlText w:val=""/>
+      <w:lvlJc w:val="left"/>
+      <w:pPr>
+        <w:ind w:left="2160" w:hanging="360"/>
+      </w:pPr>
+      <w:rPr>
+        <w:rFonts w:ascii="Wingdings" w:hAnsi="Wingdings" w:hint="default"/>
+      </w:rPr>
+    </w:lvl>
+    <w:lvl w:ilvl="3" w:tplc="04090001" w:tentative="1">
+      <w:start w:val="1"/>
+      <w:numFmt w:val="bullet"/>
+      <w:lvlText w:val=""/>
+      <w:lvlJc w:val="left"/>
+      <w:pPr>
+        <w:ind w:left="2880" w:hanging="360"/>
+      </w:pPr>
+      <w:rPr>
+        <w:rFonts w:ascii="Symbol" w:hAnsi="Symbol" w:hint="default"/>
+      </w:rPr>
+    </w:lvl>
+    <w:lvl w:ilvl="4" w:tplc="04090003" w:tentative="1">
+      <w:start w:val="1"/>
+      <w:numFmt w:val="bullet"/>
+      <w:lvlText w:val="o"/>
+      <w:lvlJc w:val="left"/>
+      <w:pPr>
+        <w:ind w:left="3600" w:hanging="360"/>
+      </w:pPr>
+      <w:rPr>
+        <w:rFonts w:ascii="Courier New" w:hAnsi="Courier New" w:cs="Courier New" w:hint="default"/>
+      </w:rPr>
+    </w:lvl>
+    <w:lvl w:ilvl="5" w:tplc="04090005" w:tentative="1">
+      <w:start w:val="1"/>
+      <w:numFmt w:val="bullet"/>
+      <w:lvlText w:val=""/>
+      <w:lvlJc w:val="left"/>
+      <w:pPr>
+        <w:ind w:left="4320" w:hanging="360"/>
+      </w:pPr>
+      <w:rPr>
+        <w:rFonts w:ascii="Wingdings" w:hAnsi="Wingdings" w:hint="default"/>
+      </w:rPr>
+    </w:lvl>
+    <w:lvl w:ilvl="6" w:tplc="04090001" w:tentative="1">
+      <w:start w:val="1"/>
+      <w:numFmt w:val="bullet"/>
+      <w:lvlText w:val=""/>
+      <w:lvlJc w:val="left"/>
+      <w:pPr>
+        <w:ind w:left="5040" w:hanging="360"/>
+      </w:pPr>
+      <w:rPr>
+        <w:rFonts w:ascii="Symbol" w:hAnsi="Symbol" w:hint="default"/>
+      </w:rPr>
+    </w:lvl>
+    <w:lvl w:ilvl="7" w:tplc="04090003" w:tentative="1">
+      <w:start w:val="1"/>
+      <w:numFmt w:val="bullet"/>
+      <w:lvlText w:val="o"/>
+      <w:lvlJc w:val="left"/>
+      <w:pPr>
+        <w:ind w:left="5760" w:hanging="360"/>
+      </w:pPr>
+      <w:rPr>
+        <w:rFonts w:ascii="Courier New" w:hAnsi="Courier New" w:cs="Courier New" w:hint="default"/>
+      </w:rPr>
+    </w:lvl>
+    <w:lvl w:ilvl="8" w:tplc="04090005" w:tentative="1">
+      <w:start w:val="1"/>
+      <w:numFmt w:val="bullet"/>
+      <w:lvlText w:val=""/>
+      <w:lvlJc w:val="left"/>
+      <w:pPr>
+        <w:ind w:left="6480" w:hanging="360"/>
+      </w:pPr>
+      <w:rPr>
+        <w:rFonts w:ascii="Wingdings" w:hAnsi="Wingdings" w:hint="default"/>
+      </w:rPr>
+    </w:lvl>
+  </w:abstractNum>
+  <w:abstractNum w:abstractNumId="1" w15:restartNumberingAfterBreak="0">
+    <w:nsid w:val="2CB60FCE"/>
+    <w:multiLevelType w:val="hybridMultilevel"/>
+    <w:tmpl w:val="2DD6B584"/>
+    <w:lvl w:ilvl="0" w:tplc="04090001">
+      <w:start w:val="1"/>
+      <w:numFmt w:val="bullet"/>
+      <w:lvlText w:val=""/>
+      <w:lvlJc w:val="left"/>
+      <w:pPr>
+        <w:ind w:left="1440" w:hanging="360"/>
+      </w:pPr>
+      <w:rPr>
+        <w:rFonts w:ascii="Symbol" w:hAnsi="Symbol" w:hint="default"/>
+      </w:rPr>
+    </w:lvl>
+    <w:lvl w:ilvl="1" w:tplc="04090003" w:tentative="1">
+      <w:start w:val="1"/>
+      <w:numFmt w:val="bullet"/>
+      <w:lvlText w:val="o"/>
+      <w:lvlJc w:val="left"/>
+      <w:pPr>
+        <w:ind w:left="2160" w:hanging="360"/>
+      </w:pPr>
+      <w:rPr>
+        <w:rFonts w:ascii="Courier New" w:hAnsi="Courier New" w:cs="Courier New" w:hint="default"/>
+      </w:rPr>
+    </w:lvl>
+    <w:lvl w:ilvl="2" w:tplc="04090005" w:tentative="1">
+      <w:start w:val="1"/>
+      <w:numFmt w:val="bullet"/>
+      <w:lvlText w:val=""/>
+      <w:lvlJc w:val="left"/>
+      <w:pPr>
+        <w:ind w:left="2880" w:hanging="360"/>
+      </w:pPr>
+      <w:rPr>
+        <w:rFonts w:ascii="Wingdings" w:hAnsi="Wingdings" w:hint="default"/>
+      </w:rPr>
+    </w:lvl>
+    <w:lvl w:ilvl="3" w:tplc="04090001" w:tentative="1">
+      <w:start w:val="1"/>
+      <w:numFmt w:val="bullet"/>
+      <w:lvlText w:val=""/>
+      <w:lvlJc w:val="left"/>
+      <w:pPr>
+        <w:ind w:left="3600" w:hanging="360"/>
+      </w:pPr>
+      <w:rPr>
+        <w:rFonts w:ascii="Symbol" w:hAnsi="Symbol" w:hint="default"/>
+      </w:rPr>
+    </w:lvl>
+    <w:lvl w:ilvl="4" w:tplc="04090003" w:tentative="1">
+      <w:start w:val="1"/>
+      <w:numFmt w:val="bullet"/>
+      <w:lvlText w:val="o"/>
+      <w:lvlJc w:val="left"/>
+      <w:pPr>
+        <w:ind w:left="4320" w:hanging="360"/>
+      </w:pPr>
+      <w:rPr>
+        <w:rFonts w:ascii="Courier New" w:hAnsi="Courier New" w:cs="Courier New" w:hint="default"/>
+      </w:rPr>
+    </w:lvl>
+    <w:lvl w:ilvl="5" w:tplc="04090005" w:tentative="1">
+      <w:start w:val="1"/>
+      <w:numFmt w:val="bullet"/>
+      <w:lvlText w:val=""/>
+      <w:lvlJc w:val="left"/>
+      <w:pPr>
+        <w:ind w:left="5040" w:hanging="360"/>
+      </w:pPr>
+      <w:rPr>
+        <w:rFonts w:ascii="Wingdings" w:hAnsi="Wingdings" w:hint="default"/>
+      </w:rPr>
+    </w:lvl>
+    <w:lvl w:ilvl="6" w:tplc="04090001" w:tentative="1">
+      <w:start w:val="1"/>
+      <w:numFmt w:val="bullet"/>
+      <w:lvlText w:val=""/>
+      <w:lvlJc w:val="left"/>
+      <w:pPr>
+        <w:ind w:left="5760" w:hanging="360"/>
+      </w:pPr>
+      <w:rPr>
+        <w:rFonts w:ascii="Symbol" w:hAnsi="Symbol" w:hint="default"/>
+      </w:rPr>
+    </w:lvl>
+    <w:lvl w:ilvl="7" w:tplc="04090003" w:tentative="1">
+      <w:start w:val="1"/>
+      <w:numFmt w:val="bullet"/>
+      <w:lvlText w:val="o"/>
+      <w:lvlJc w:val="left"/>
+      <w:pPr>
+        <w:ind w:left="6480" w:hanging="360"/>
+      </w:pPr>
+      <w:rPr>
+        <w:rFonts w:ascii="Courier New" w:hAnsi="Courier New" w:cs="Courier New" w:hint="default"/>
+      </w:rPr>
+    </w:lvl>
+    <w:lvl w:ilvl="8" w:tplc="04090005" w:tentative="1">
+      <w:start w:val="1"/>
+      <w:numFmt w:val="bullet"/>
+      <w:lvlText w:val=""/>
+      <w:lvlJc w:val="left"/>
+      <w:pPr>
+        <w:ind w:left="7200" w:hanging="360"/>
+      </w:pPr>
+      <w:rPr>
+        <w:rFonts w:ascii="Wingdings" w:hAnsi="Wingdings" w:hint="default"/>
+      </w:rPr>
+    </w:lvl>
+  </w:abstractNum>
+  <w:abstractNum w:abstractNumId="2" w15:restartNumberingAfterBreak="0">
+    <w:nsid w:val="71E66031"/>
+    <w:multiLevelType w:val="hybridMultilevel"/>
+    <w:tmpl w:val="39B670F2"/>
+    <w:lvl w:ilvl="0" w:tplc="0409000F">
+      <w:start w:val="1"/>
+      <w:numFmt w:val="decimal"/>
+      <w:lvlText w:val="%1."/>
+      <w:lvlJc w:val="left"/>
+      <w:pPr>
+        <w:ind w:left="720" w:hanging="360"/>
+      </w:pPr>
+      <w:rPr>
+        <w:rFonts w:hint="default"/>
+      </w:rPr>
+    </w:lvl>
+    <w:lvl w:ilvl="1" w:tplc="04090019" w:tentative="1">
+      <w:start w:val="1"/>
+      <w:numFmt w:val="lowerLetter"/>
+      <w:lvlText w:val="%2."/>
+      <w:lvlJc w:val="left"/>
+      <w:pPr>
+        <w:ind w:left="1440" w:hanging="360"/>
+      </w:pPr>
+    </w:lvl>
+    <w:lvl w:ilvl="2" w:tplc="0409001B" w:tentative="1">
+      <w:start w:val="1"/>
+      <w:numFmt w:val="lowerRoman"/>
+      <w:lvlText w:val="%3."/>
+      <w:lvlJc w:val="right"/>
+      <w:pPr>
+        <w:ind w:left="2160" w:hanging="180"/>
+      </w:pPr>
+    </w:lvl>
+    <w:lvl w:ilvl="3" w:tplc="0409000F" w:tentative="1">
+      <w:start w:val="1"/>
+      <w:numFmt w:val="decimal"/>
+      <w:lvlText w:val="%4."/>
+      <w:lvlJc w:val="left"/>
+      <w:pPr>
+        <w:ind w:left="2880" w:hanging="360"/>
+      </w:pPr>
+    </w:lvl>
+    <w:lvl w:ilvl="4" w:tplc="04090019" w:tentative="1">
+      <w:start w:val="1"/>
+      <w:numFmt w:val="lowerLetter"/>
+      <w:lvlText w:val="%5."/>
+      <w:lvlJc w:val="left"/>
+      <w:pPr>
+        <w:ind w:left="3600" w:hanging="360"/>
+      </w:pPr>
+    </w:lvl>
+    <w:lvl w:ilvl="5" w:tplc="0409001B" w:tentative="1">
+      <w:start w:val="1"/>
+      <w:numFmt w:val="lowerRoman"/>
+      <w:lvlText w:val="%6."/>
+      <w:lvlJc w:val="right"/>
+      <w:pPr>
+        <w:ind w:left="4320" w:hanging="180"/>
+      </w:pPr>
+    </w:lvl>
+    <w:lvl w:ilvl="6" w:tplc="0409000F" w:tentative="1">
+      <w:start w:val="1"/>
+      <w:numFmt w:val="decimal"/>
+      <w:lvlText w:val="%7."/>
+      <w:lvlJc w:val="left"/>
+      <w:pPr>
+        <w:ind w:left="5040" w:hanging="360"/>
+      </w:pPr>
+    </w:lvl>
+    <w:lvl w:ilvl="7" w:tplc="04090019" w:tentative="1">
+      <w:start w:val="1"/>
+      <w:numFmt w:val="lowerLetter"/>
+      <w:lvlText w:val="%8."/>
+      <w:lvlJc w:val="left"/>
+      <w:pPr>
+        <w:ind w:left="5760" w:hanging="360"/>
+      </w:pPr>
+    </w:lvl>
+    <w:lvl w:ilvl="8" w:tplc="0409001B" w:tentative="1">
+      <w:start w:val="1"/>
+      <w:numFmt w:val="lowerRoman"/>
+      <w:lvlText w:val="%9."/>
+      <w:lvlJc w:val="right"/>
+      <w:pPr>
+        <w:ind w:left="6480" w:hanging="180"/>
+      </w:pPr>
+    </w:lvl>
+  </w:abstractNum>
+  <w:abstractNum w:abstractNumId="3" w15:restartNumberingAfterBreak="0">
+    <w:nsid w:val="77570489"/>
+    <w:multiLevelType w:val="hybridMultilevel"/>
+    <w:tmpl w:val="5C5CC6D6"/>
+    <w:lvl w:ilvl="0" w:tplc="04090001">
+      <w:start w:val="1"/>
+      <w:numFmt w:val="bullet"/>
+      <w:lvlText w:val=""/>
+      <w:lvlJc w:val="left"/>
+      <w:pPr>
+        <w:ind w:left="720" w:hanging="360"/>
+      </w:pPr>
+      <w:rPr>
+        <w:rFonts w:ascii="Symbol" w:hAnsi="Symbol" w:hint="default"/>
+      </w:rPr>
+    </w:lvl>
+    <w:lvl w:ilvl="1" w:tplc="04090003" w:tentative="1">
+      <w:start w:val="1"/>
+      <w:numFmt w:val="bullet"/>
+      <w:lvlText w:val="o"/>
+      <w:lvlJc w:val="left"/>
+      <w:pPr>
+        <w:ind w:left="1440" w:hanging="360"/>
+      </w:pPr>
+      <w:rPr>
+        <w:rFonts w:ascii="Courier New" w:hAnsi="Courier New" w:cs="Courier New" w:hint="default"/>
+      </w:rPr>
+    </w:lvl>
+    <w:lvl w:ilvl="2" w:tplc="04090005" w:tentative="1">
+      <w:start w:val="1"/>
+      <w:numFmt w:val="bullet"/>
+      <w:lvlText w:val=""/>
+      <w:lvlJc w:val="left"/>
+      <w:pPr>
+        <w:ind w:left="2160" w:hanging="360"/>
+      </w:pPr>
+      <w:rPr>
+        <w:rFonts w:ascii="Wingdings" w:hAnsi="Wingdings" w:hint="default"/>
+      </w:rPr>
+    </w:lvl>
+    <w:lvl w:ilvl="3" w:tplc="04090001" w:tentative="1">
+      <w:start w:val="1"/>
+      <w:numFmt w:val="bullet"/>
+      <w:lvlText w:val=""/>
+      <w:lvlJc w:val="left"/>
+      <w:pPr>
+        <w:ind w:left="2880" w:hanging="360"/>
+      </w:pPr>
+      <w:rPr>
+        <w:rFonts w:ascii="Symbol" w:hAnsi="Symbol" w:hint="default"/>
+      </w:rPr>
+    </w:lvl>
+    <w:lvl w:ilvl="4" w:tplc="04090003" w:tentative="1">
+      <w:start w:val="1"/>
+      <w:numFmt w:val="bullet"/>
+      <w:lvlText w:val="o"/>
+      <w:lvlJc w:val="left"/>
+      <w:pPr>
+        <w:ind w:left="3600" w:hanging="360"/>
+      </w:pPr>
+      <w:rPr>
+        <w:rFonts w:ascii="Courier New" w:hAnsi="Courier New" w:cs="Courier New" w:hint="default"/>
+      </w:rPr>
+    </w:lvl>
+    <w:lvl w:ilvl="5" w:tplc="04090005" w:tentative="1">
+      <w:start w:val="1"/>
+      <w:numFmt w:val="bullet"/>
+      <w:lvlText w:val=""/>
+      <w:lvlJc w:val="left"/>
+      <w:pPr>
+        <w:ind w:left="4320" w:hanging="360"/>
+      </w:pPr>
+      <w:rPr>
+        <w:rFonts w:ascii="Wingdings" w:hAnsi="Wingdings" w:hint="default"/>
+      </w:rPr>
+    </w:lvl>
+    <w:lvl w:ilvl="6" w:tplc="04090001" w:tentative="1">
+      <w:start w:val="1"/>
+      <w:numFmt w:val="bullet"/>
+      <w:lvlText w:val=""/>
+      <w:lvlJc w:val="left"/>
+      <w:pPr>
+        <w:ind w:left="5040" w:hanging="360"/>
+      </w:pPr>
+      <w:rPr>
+        <w:rFonts w:ascii="Symbol" w:hAnsi="Symbol" w:hint="default"/>
+      </w:rPr>
+    </w:lvl>
+    <w:lvl w:ilvl="7" w:tplc="04090003" w:tentative="1">
+      <w:start w:val="1"/>
+      <w:numFmt w:val="bullet"/>
+      <w:lvlText w:val="o"/>
+      <w:lvlJc w:val="left"/>
+      <w:pPr>
+        <w:ind w:left="5760" w:hanging="360"/>
+      </w:pPr>
+      <w:rPr>
+        <w:rFonts w:ascii="Courier New" w:hAnsi="Courier New" w:cs="Courier New" w:hint="default"/>
+      </w:rPr>
+    </w:lvl>
+    <w:lvl w:ilvl="8" w:tplc="04090005" w:tentative="1">
+      <w:start w:val="1"/>
+      <w:numFmt w:val="bullet"/>
+      <w:lvlText w:val=""/>
+      <w:lvlJc w:val="left"/>
+      <w:pPr>
+        <w:ind w:left="6480" w:hanging="360"/>
+      </w:pPr>
+      <w:rPr>
+        <w:rFonts w:ascii="Wingdings" w:hAnsi="Wingdings" w:hint="default"/>
+      </w:rPr>
+    </w:lvl>
+  </w:abstractNum>
+  <w:num w:numId="1">
+    <w:abstractNumId w:val="2"/>
+  </w:num>
+  <w:num w:numId="2">
+    <w:abstractNumId w:val="0"/>
+  </w:num>
+  <w:num w:numId="3">
+    <w:abstractNumId w:val="1"/>
+  </w:num>
+  <w:num w:numId="4">
+    <w:abstractNumId w:val="3"/>
+  </w:num>
+</w:numbering>
 </file>
 
 <file path=word/styles.xml><?xml version="1.0" encoding="utf-8"?>
@@ -487,6 +1662,17 @@
     <w:semiHidden/>
     <w:unhideWhenUsed/>
   </w:style>
+  <w:style w:type="paragraph" w:styleId="ListParagraph">
+    <w:name w:val="List Paragraph"/>
+    <w:basedOn w:val="Normal"/>
+    <w:uiPriority w:val="34"/>
+    <w:qFormat/>
+    <w:rsid w:val="00DB718C"/>
+    <w:pPr>
+      <w:ind w:left="720"/>
+      <w:contextualSpacing/>
+    </w:pPr>
+  </w:style>
 </w:styles>
 </file>
 
@@ -749,4 +1935,16 @@
     </a:ext>
   </a:extLst>
 </a:theme>
+</file>
+
+<file path=customXml/item1.xml><?xml version="1.0" encoding="utf-8"?>
+<b:Sources xmlns:b="http://schemas.openxmlformats.org/officeDocument/2006/bibliography" xmlns="http://schemas.openxmlformats.org/officeDocument/2006/bibliography" SelectedStyle="\APASixthEditionOfficeOnline.xsl" StyleName="APA" Version="6"/>
+</file>
+
+<file path=customXml/itemProps1.xml><?xml version="1.0" encoding="utf-8"?>
+<ds:datastoreItem xmlns:ds="http://schemas.openxmlformats.org/officeDocument/2006/customXml" ds:itemID="{A9905056-6C8A-4A36-983E-55BE2864B42C}">
+  <ds:schemaRefs>
+    <ds:schemaRef ds:uri="http://schemas.openxmlformats.org/officeDocument/2006/bibliography"/>
+  </ds:schemaRefs>
+</ds:datastoreItem>
 </file>
</xml_diff>